<commit_message>
Fixed a couple of spelling errors
</commit_message>
<xml_diff>
--- a/MurrayD_NicholsC_LawJ_BataillardJ_QTW403_CaseStudyUnit12.docx
+++ b/MurrayD_NicholsC_LawJ_BataillardJ_QTW403_CaseStudyUnit12.docx
@@ -1,6 +1,6 @@
 
 <file path=word/document.xml><?xml version="1.0" encoding="utf-8"?>
-<w:document xmlns:wpc="http://schemas.microsoft.com/office/word/2010/wordprocessingCanvas" xmlns:cx="http://schemas.microsoft.com/office/drawing/2014/chartex" xmlns:cx1="http://schemas.microsoft.com/office/drawing/2015/9/8/chartex" xmlns:cx2="http://schemas.microsoft.com/office/drawing/2015/10/21/chartex" xmlns:cx3="http://schemas.microsoft.com/office/drawing/2016/5/9/chartex" xmlns:cx4="http://schemas.microsoft.com/office/drawing/2016/5/10/chartex" xmlns:cx5="http://schemas.microsoft.com/office/drawing/2016/5/11/chartex" xmlns:cx6="http://schemas.microsoft.com/office/drawing/2016/5/12/chartex" xmlns:cx7="http://schemas.microsoft.com/office/drawing/2016/5/13/chartex" xmlns:cx8="http://schemas.microsoft.com/office/drawing/2016/5/14/chartex" xmlns:mc="http://schemas.openxmlformats.org/markup-compatibility/2006" xmlns:aink="http://schemas.microsoft.com/office/drawing/2016/ink" xmlns:am3d="http://schemas.microsoft.com/office/drawing/2017/model3d" xmlns:o="urn:schemas-microsoft-com:office:office" xmlns:r="http://schemas.openxmlformats.org/officeDocument/2006/relationships" xmlns:m="http://schemas.openxmlformats.org/officeDocument/2006/math" xmlns:v="urn:schemas-microsoft-com:vml" xmlns:wp14="http://schemas.microsoft.com/office/word/2010/wordprocessingDrawing" xmlns:wp="http://schemas.openxmlformats.org/drawingml/2006/wordprocessingDrawing" xmlns:w10="urn:schemas-microsoft-com:office:word" xmlns:w="http://schemas.openxmlformats.org/wordprocessingml/2006/main" xmlns:w14="http://schemas.microsoft.com/office/word/2010/wordml" xmlns:w15="http://schemas.microsoft.com/office/word/2012/wordml" xmlns:w16cid="http://schemas.microsoft.com/office/word/2016/wordml/cid" xmlns:w16se="http://schemas.microsoft.com/office/word/2015/wordml/symex" xmlns:wpg="http://schemas.microsoft.com/office/word/2010/wordprocessingGroup" xmlns:wpi="http://schemas.microsoft.com/office/word/2010/wordprocessingInk" xmlns:wne="http://schemas.microsoft.com/office/word/2006/wordml" xmlns:wps="http://schemas.microsoft.com/office/word/2010/wordprocessingShape" mc:Ignorable="w14 w15 w16se w16cid wp14">
+<w:document xmlns:wpc="http://schemas.microsoft.com/office/word/2010/wordprocessingCanvas" xmlns:cx="http://schemas.microsoft.com/office/drawing/2014/chartex" xmlns:cx1="http://schemas.microsoft.com/office/drawing/2015/9/8/chartex" xmlns:mc="http://schemas.openxmlformats.org/markup-compatibility/2006" xmlns:o="urn:schemas-microsoft-com:office:office" xmlns:r="http://schemas.openxmlformats.org/officeDocument/2006/relationships" xmlns:m="http://schemas.openxmlformats.org/officeDocument/2006/math" xmlns:v="urn:schemas-microsoft-com:vml" xmlns:wp14="http://schemas.microsoft.com/office/word/2010/wordprocessingDrawing" xmlns:wp="http://schemas.openxmlformats.org/drawingml/2006/wordprocessingDrawing" xmlns:w10="urn:schemas-microsoft-com:office:word" xmlns:w="http://schemas.openxmlformats.org/wordprocessingml/2006/main" xmlns:w14="http://schemas.microsoft.com/office/word/2010/wordml" xmlns:w15="http://schemas.microsoft.com/office/word/2012/wordml" xmlns:w16se="http://schemas.microsoft.com/office/word/2015/wordml/symex" xmlns:wpg="http://schemas.microsoft.com/office/word/2010/wordprocessingGroup" xmlns:wpi="http://schemas.microsoft.com/office/word/2010/wordprocessingInk" xmlns:wne="http://schemas.microsoft.com/office/word/2006/wordml" xmlns:wps="http://schemas.microsoft.com/office/word/2010/wordprocessingShape" mc:Ignorable="w14 w15 w16se wp14">
   <w:body>
     <w:p>
       <w:pPr>
@@ -82,7 +82,43 @@
           <w:sz w:val="22"/>
           <w:szCs w:val="22"/>
         </w:rPr>
-        <w:t>In the context of software engineering, it is good practice to anticipate the likelihood of a release date, the cost of a project, or the impact of implementing new code base. These types of exercises usually fall into the category of risk analysis. However, it is often extremely difficult to successfully identify or anticipate outcomes if those outcomes are considered mostly random. One such software engineering example proudcing random outcomes is computer job queueing.</w:t>
+        <w:t>In the context of software engineering, it is good practice to anticipate the likelihood of a release date, the cost of a project, or the impact of implementing new code base. These types of exercises usually fall into the category of risk analysis. However, it is often extremely difficult to successfully identify or anticipate outcomes if those outcomes are considered mostly random. One such s</w:t>
+      </w:r>
+      <w:r>
+        <w:rPr>
+          <w:rFonts w:ascii="Arial" w:hAnsi="Arial" w:cs="Arial"/>
+          <w:color w:val="000000" w:themeColor="text1"/>
+          <w:sz w:val="22"/>
+          <w:szCs w:val="22"/>
+        </w:rPr>
+        <w:t>oftware engineering example pro</w:t>
+      </w:r>
+      <w:r>
+        <w:rPr>
+          <w:rFonts w:ascii="Arial" w:hAnsi="Arial" w:cs="Arial"/>
+          <w:color w:val="000000" w:themeColor="text1"/>
+          <w:sz w:val="22"/>
+          <w:szCs w:val="22"/>
+        </w:rPr>
+        <w:t>d</w:t>
+      </w:r>
+      <w:r>
+        <w:rPr>
+          <w:rFonts w:ascii="Arial" w:hAnsi="Arial" w:cs="Arial"/>
+          <w:color w:val="000000" w:themeColor="text1"/>
+          <w:sz w:val="22"/>
+          <w:szCs w:val="22"/>
+        </w:rPr>
+        <w:t>u</w:t>
+      </w:r>
+      <w:r>
+        <w:rPr>
+          <w:rFonts w:ascii="Arial" w:hAnsi="Arial" w:cs="Arial"/>
+          <w:color w:val="000000" w:themeColor="text1"/>
+          <w:sz w:val="22"/>
+          <w:szCs w:val="22"/>
+        </w:rPr>
+        <w:t>cing random outcomes is computer job queueing.</w:t>
       </w:r>
     </w:p>
     <w:p>
@@ -102,7 +138,25 @@
           <w:sz w:val="22"/>
           <w:szCs w:val="22"/>
         </w:rPr>
-        <w:t>Even with parallel processing, a queue of interdependent tasks can form, often slowing down processing time (Nolan, et. al 1). The number of these tasks can be completely random, specifically when considering the amount and type of requests the computer must consider. Typically, a parent job generates children which then generate additional children recursively. Each one of these jobs have a distinct run time that begins after the completion of their respective parent job. Obviously, this queueing process can result in significant slow down times, therefore it is often useful to simulate the outcomes of this branching process to optimize code and job processing logic.</w:t>
+        <w:t>Even with parallel processing, a queue of interdependent tasks can form, often slowing down processing time (Nolan, et. al 1). The number of these tasks can be completely random, specifically when considering the amount and type of requests the computer must consider. Typically, a parent job generates children which then generate additional children recursively. Each one of these jobs have a distinct run time that begins after the completion of their respective parent job. Obviously, this queueing process</w:t>
+      </w:r>
+      <w:r>
+        <w:rPr>
+          <w:rFonts w:ascii="Arial" w:hAnsi="Arial" w:cs="Arial"/>
+          <w:color w:val="000000" w:themeColor="text1"/>
+          <w:sz w:val="22"/>
+          <w:szCs w:val="22"/>
+        </w:rPr>
+        <w:t xml:space="preserve"> can result in significant slow</w:t>
+      </w:r>
+      <w:r>
+        <w:rPr>
+          <w:rFonts w:ascii="Arial" w:hAnsi="Arial" w:cs="Arial"/>
+          <w:color w:val="000000" w:themeColor="text1"/>
+          <w:sz w:val="22"/>
+          <w:szCs w:val="22"/>
+        </w:rPr>
+        <w:t>down times, therefore it is often useful to simulate the outcomes of this branching process to optimize code and job processing logic.</w:t>
       </w:r>
     </w:p>
     <w:p>
@@ -198,14 +252,25 @@
           <w:szCs w:val="22"/>
         </w:rPr>
       </w:pPr>
-      <w:r>
-        <w:rPr>
-          <w:rFonts w:ascii="Arial" w:hAnsi="Arial" w:cs="Arial"/>
-          <w:color w:val="000000" w:themeColor="text1"/>
-          <w:sz w:val="22"/>
-          <w:szCs w:val="22"/>
-        </w:rPr>
-        <w:t>Gabbiani and Cox (2) define a stochastic process as a collection of random variables indexed by a variable t, usually representing time. These processes are grouped into two categories: discrete-time and continuous-time stochastic processes. They are studied intensely as part of mathematical models to describe systems that occur in a random manner. The applications of these models can be found in computer science, cryptography, telecommunication, finance and many other academic disciplines and industries.</w:t>
+      <w:proofErr w:type="spellStart"/>
+      <w:r>
+        <w:rPr>
+          <w:rFonts w:ascii="Arial" w:hAnsi="Arial" w:cs="Arial"/>
+          <w:color w:val="000000" w:themeColor="text1"/>
+          <w:sz w:val="22"/>
+          <w:szCs w:val="22"/>
+        </w:rPr>
+        <w:t>Gabbiani</w:t>
+      </w:r>
+      <w:proofErr w:type="spellEnd"/>
+      <w:r>
+        <w:rPr>
+          <w:rFonts w:ascii="Arial" w:hAnsi="Arial" w:cs="Arial"/>
+          <w:color w:val="000000" w:themeColor="text1"/>
+          <w:sz w:val="22"/>
+          <w:szCs w:val="22"/>
+        </w:rPr>
+        <w:t xml:space="preserve"> and Cox (2) define a stochastic process as a collection of random variables indexed by a variable t, usually representing time. These processes are grouped into two categories: discrete-time and continuous-time stochastic processes. They are studied intensely as part of mathematical models to describe systems that occur in a random manner. The applications of these models can be found in computer science, cryptography, telecommunication, finance and many other academic disciplines and industries.</w:t>
       </w:r>
     </w:p>
     <w:p>
@@ -254,7 +319,27 @@
           <w:sz w:val="22"/>
           <w:szCs w:val="22"/>
         </w:rPr>
-        <w:t>andom. In practice, (Pishro-Nik</w:t>
+        <w:t>andom. In practice, (</w:t>
+      </w:r>
+      <w:proofErr w:type="spellStart"/>
+      <w:r>
+        <w:rPr>
+          <w:rFonts w:ascii="Arial" w:hAnsi="Arial" w:cs="Arial"/>
+          <w:color w:val="000000" w:themeColor="text1"/>
+          <w:sz w:val="22"/>
+          <w:szCs w:val="22"/>
+        </w:rPr>
+        <w:t>Pishro</w:t>
+      </w:r>
+      <w:proofErr w:type="spellEnd"/>
+      <w:r>
+        <w:rPr>
+          <w:rFonts w:ascii="Arial" w:hAnsi="Arial" w:cs="Arial"/>
+          <w:color w:val="000000" w:themeColor="text1"/>
+          <w:sz w:val="22"/>
+          <w:szCs w:val="22"/>
+        </w:rPr>
+        <w:t>-Nik</w:t>
       </w:r>
       <w:r>
         <w:rPr>
@@ -365,7 +450,17 @@
           <w:sz w:val="22"/>
           <w:szCs w:val="22"/>
         </w:rPr>
-        <w:t>The counting process {</w:t>
+        <w:t xml:space="preserve">The counting process </w:t>
+      </w:r>
+      <w:proofErr w:type="gramStart"/>
+      <w:r>
+        <w:rPr>
+          <w:rFonts w:ascii="Arial" w:hAnsi="Arial" w:cs="Arial"/>
+          <w:color w:val="000000" w:themeColor="text1"/>
+          <w:sz w:val="22"/>
+          <w:szCs w:val="22"/>
+        </w:rPr>
+        <w:t>{</w:t>
       </w:r>
       <w:r>
         <w:rPr>
@@ -383,7 +478,17 @@
           <w:sz w:val="22"/>
           <w:szCs w:val="22"/>
         </w:rPr>
-        <w:t xml:space="preserve">N(t), t </w:t>
+        <w:t>N</w:t>
+      </w:r>
+      <w:proofErr w:type="gramEnd"/>
+      <w:r>
+        <w:rPr>
+          <w:rFonts w:ascii="Arial" w:hAnsi="Arial" w:cs="Arial"/>
+          <w:color w:val="000000" w:themeColor="text1"/>
+          <w:sz w:val="22"/>
+          <w:szCs w:val="22"/>
+        </w:rPr>
+        <w:t xml:space="preserve">(t), t </w:t>
       </w:r>
       <m:oMath>
         <m:r>
@@ -538,6 +643,7 @@
         </w:rPr>
         <w:t xml:space="preserve">1. </w:t>
       </w:r>
+      <w:proofErr w:type="gramStart"/>
       <w:r>
         <w:rPr>
           <w:rFonts w:ascii="Arial" w:hAnsi="Arial" w:cs="Arial"/>
@@ -555,7 +661,17 @@
           <w:sz w:val="22"/>
           <w:szCs w:val="22"/>
         </w:rPr>
-        <w:t xml:space="preserve">(0) = 0; </w:t>
+        <w:t>(</w:t>
+      </w:r>
+      <w:proofErr w:type="gramEnd"/>
+      <w:r>
+        <w:rPr>
+          <w:rFonts w:ascii="Arial" w:hAnsi="Arial" w:cs="Arial"/>
+          <w:color w:val="000000" w:themeColor="text1"/>
+          <w:sz w:val="22"/>
+          <w:szCs w:val="22"/>
+        </w:rPr>
+        <w:t xml:space="preserve">0) = 0; </w:t>
       </w:r>
     </w:p>
     <w:p>
@@ -578,6 +694,7 @@
         </w:rPr>
         <w:t xml:space="preserve">2. </w:t>
       </w:r>
+      <w:proofErr w:type="gramStart"/>
       <w:r>
         <w:rPr>
           <w:rFonts w:ascii="Arial" w:hAnsi="Arial" w:cs="Arial"/>
@@ -595,7 +712,17 @@
           <w:sz w:val="22"/>
           <w:szCs w:val="22"/>
         </w:rPr>
-        <w:t>(t) has independent increments;</w:t>
+        <w:t>(</w:t>
+      </w:r>
+      <w:proofErr w:type="gramEnd"/>
+      <w:r>
+        <w:rPr>
+          <w:rFonts w:ascii="Arial" w:hAnsi="Arial" w:cs="Arial"/>
+          <w:color w:val="000000" w:themeColor="text1"/>
+          <w:sz w:val="22"/>
+          <w:szCs w:val="22"/>
+        </w:rPr>
+        <w:t>t) has independent increments;</w:t>
       </w:r>
     </w:p>
     <w:p>
@@ -616,7 +743,27 @@
           <w:sz w:val="22"/>
           <w:szCs w:val="22"/>
         </w:rPr>
-        <w:t xml:space="preserve"> 3. the number of arrivals in any interval of length </w:t>
+        <w:t xml:space="preserve"> 3. </w:t>
+      </w:r>
+      <w:proofErr w:type="gramStart"/>
+      <w:r>
+        <w:rPr>
+          <w:rFonts w:ascii="Arial" w:hAnsi="Arial" w:cs="Arial"/>
+          <w:color w:val="000000" w:themeColor="text1"/>
+          <w:sz w:val="22"/>
+          <w:szCs w:val="22"/>
+        </w:rPr>
+        <w:t>the</w:t>
+      </w:r>
+      <w:proofErr w:type="gramEnd"/>
+      <w:r>
+        <w:rPr>
+          <w:rFonts w:ascii="Arial" w:hAnsi="Arial" w:cs="Arial"/>
+          <w:color w:val="000000" w:themeColor="text1"/>
+          <w:sz w:val="22"/>
+          <w:szCs w:val="22"/>
+        </w:rPr>
+        <w:t xml:space="preserve"> number of arrivals in any interval of length </w:t>
       </w:r>
       <m:oMath>
         <m:r>
@@ -695,7 +842,47 @@
           <w:sz w:val="22"/>
           <w:szCs w:val="22"/>
         </w:rPr>
-        <w:t xml:space="preserve">Modeling a random process given only a few samples of that respective process can lead to inconclusive or erroneous assumptions. In order to empirically analyze these random processes, Monte Carlo simulations are used frequently. This method is used to generate random variables for modeling risk or uncertainty of a system (5). Monte Carlo simulations have some key advantages over more deterministic analyses (6) including simulated outcomes and probabiities for each outcome. It is easy to generate graphical representations based on the </w:t>
+        <w:t xml:space="preserve">Modeling a random process given only a few samples of that respective process can lead to </w:t>
+      </w:r>
+      <w:proofErr w:type="gramStart"/>
+      <w:r>
+        <w:rPr>
+          <w:rFonts w:ascii="Arial" w:hAnsi="Arial" w:cs="Arial"/>
+          <w:color w:val="000000" w:themeColor="text1"/>
+          <w:sz w:val="22"/>
+          <w:szCs w:val="22"/>
+        </w:rPr>
+        <w:t>inconclusive</w:t>
+      </w:r>
+      <w:proofErr w:type="gramEnd"/>
+      <w:r>
+        <w:rPr>
+          <w:rFonts w:ascii="Arial" w:hAnsi="Arial" w:cs="Arial"/>
+          <w:color w:val="000000" w:themeColor="text1"/>
+          <w:sz w:val="22"/>
+          <w:szCs w:val="22"/>
+        </w:rPr>
+        <w:t xml:space="preserve"> or erroneous assumptions. In order to empirically analyze these random processes, Monte Carlo simulations are used frequently. This method is used to generate random variables for modeling risk or uncertainty of a system (5). Monte Carlo simulations have some key advantages over more deterministic analyses (6) including simulated outcomes and </w:t>
+      </w:r>
+      <w:proofErr w:type="spellStart"/>
+      <w:r>
+        <w:rPr>
+          <w:rFonts w:ascii="Arial" w:hAnsi="Arial" w:cs="Arial"/>
+          <w:color w:val="000000" w:themeColor="text1"/>
+          <w:sz w:val="22"/>
+          <w:szCs w:val="22"/>
+        </w:rPr>
+        <w:t>probabiities</w:t>
+      </w:r>
+      <w:proofErr w:type="spellEnd"/>
+      <w:r>
+        <w:rPr>
+          <w:rFonts w:ascii="Arial" w:hAnsi="Arial" w:cs="Arial"/>
+          <w:color w:val="000000" w:themeColor="text1"/>
+          <w:sz w:val="22"/>
+          <w:szCs w:val="22"/>
+        </w:rPr>
+        <w:t xml:space="preserve"> for each outcome. It is easy to generate graphical representations based on the </w:t>
       </w:r>
       <w:r>
         <w:rPr>
@@ -930,7 +1117,7 @@
           <w:sz w:val="22"/>
           <w:szCs w:val="22"/>
         </w:rPr>
-        <w:t xml:space="preserve"> amount of child jobs. Thus, we can use a Poisson process to model the counts of jobs over each fixed time interval. Specifically, we use the Poission distribution to randomly generate the number of children for each parent given a rate parameter. Finally, each job runs for a certain amount of time, defining the time boundaries between parent end and child start times. We can randomly generate these run times using a random variable from the exponential distribution to determine the lifetime of each job. What results is a family tree with distinct generations containing </w:t>
+        <w:t xml:space="preserve"> amount of child jobs. Thus, we can use a Poisson process to model the counts of jobs over each fixed time interval. Specifically, we use the Poisson distribution to randomly generate the number of children for each parent given a rate parameter. Finally, each job runs for a certain amount of time, defining the time boundaries between parent end and child start times. We can randomly generate these run times using a random variable from the exponential distribution to determine the lifetime of each job. What results is a family tree with distinct generations containing </w:t>
       </w:r>
       <w:r>
         <w:rPr>
@@ -1126,7 +1313,45 @@
           <w:sz w:val="22"/>
           <w:szCs w:val="22"/>
         </w:rPr>
-        <w:t xml:space="preserve">In order to test the relationship between the kappa and lambda parameters, we identified two test cases. In the first case, we hold kappa constant at one and test a range of lambda values from zero to one. We then double the lambda and kappa rates in the second case and examine comparisons between the two tests cases using Monte Carlo simulation. In both cases, kappa, or the rate parameter for the exponential distribution, is held as a constant </w:t>
+        <w:t>In order to test the relationship between the kappa and lambda parameters, we identified two test cases. In the first case, we hold kappa constant at one and test a range of lambda values from zero to one. We then double the lambda and kappa rates in the second case and examine comparisons between the two tests cases using Monte C</w:t>
+      </w:r>
+      <w:r>
+        <w:rPr>
+          <w:rFonts w:ascii="Arial" w:hAnsi="Arial" w:cs="Arial"/>
+          <w:color w:val="000000" w:themeColor="text1"/>
+          <w:sz w:val="22"/>
+          <w:szCs w:val="22"/>
+        </w:rPr>
+        <w:t>arlo simulation. In both cases, kappa</w:t>
+      </w:r>
+      <w:proofErr w:type="gramStart"/>
+      <w:r>
+        <w:rPr>
+          <w:rFonts w:ascii="Arial" w:hAnsi="Arial" w:cs="Arial"/>
+          <w:color w:val="000000" w:themeColor="text1"/>
+          <w:sz w:val="22"/>
+          <w:szCs w:val="22"/>
+        </w:rPr>
+        <w:t xml:space="preserve">, </w:t>
+      </w:r>
+      <w:r>
+        <w:rPr>
+          <w:rFonts w:ascii="Arial" w:hAnsi="Arial" w:cs="Arial"/>
+          <w:color w:val="000000" w:themeColor="text1"/>
+          <w:sz w:val="22"/>
+          <w:szCs w:val="22"/>
+        </w:rPr>
+        <w:t xml:space="preserve"> or</w:t>
+      </w:r>
+      <w:proofErr w:type="gramEnd"/>
+      <w:r>
+        <w:rPr>
+          <w:rFonts w:ascii="Arial" w:hAnsi="Arial" w:cs="Arial"/>
+          <w:color w:val="000000" w:themeColor="text1"/>
+          <w:sz w:val="22"/>
+          <w:szCs w:val="22"/>
+        </w:rPr>
+        <w:t xml:space="preserve"> the rate parameter for the exponential distribution, is held as a constant </w:t>
       </w:r>
       <w:r>
         <w:rPr>
@@ -1255,7 +1480,27 @@
           <w:sz w:val="22"/>
           <w:szCs w:val="22"/>
         </w:rPr>
-        <w:t>Figure 2 clearly shows a low value of lambda results in smaller quantities of offspring when kappa, which controls the run time of each job, is held constant at one. This makes logical sense, as the lambda rate as part of the Poisson distribution controls the amount of offpsring each parent produces in our queueing process. As lambda rises, holding kappa constant, we notice that our queueing process runs up against the generational (20) and offspring boundaries (1000), indicating a longer queueing process.</w:t>
+        <w:t xml:space="preserve">Figure 2 clearly shows a low value of lambda results in smaller quantities of offspring when kappa, which controls the run time of each job, is held constant at one. This makes logical sense, as the lambda rate as part of the Poisson distribution controls the amount of </w:t>
+      </w:r>
+      <w:proofErr w:type="spellStart"/>
+      <w:r>
+        <w:rPr>
+          <w:rFonts w:ascii="Arial" w:hAnsi="Arial" w:cs="Arial"/>
+          <w:color w:val="000000" w:themeColor="text1"/>
+          <w:sz w:val="22"/>
+          <w:szCs w:val="22"/>
+        </w:rPr>
+        <w:t>offpsring</w:t>
+      </w:r>
+      <w:proofErr w:type="spellEnd"/>
+      <w:r>
+        <w:rPr>
+          <w:rFonts w:ascii="Arial" w:hAnsi="Arial" w:cs="Arial"/>
+          <w:color w:val="000000" w:themeColor="text1"/>
+          <w:sz w:val="22"/>
+          <w:szCs w:val="22"/>
+        </w:rPr>
+        <w:t xml:space="preserve"> each parent produces in our queueing process. As lambda rises, holding kappa constant, we notice that our queueing process runs up against the generational (20) and offspring boundaries (1000), indicating a longer queueing process.</w:t>
       </w:r>
     </w:p>
     <w:p>
@@ -1714,7 +1959,69 @@
           <w:sz w:val="22"/>
           <w:szCs w:val="22"/>
         </w:rPr>
-        <w:t>For a software engineer, these results could help optimize parallel processing and cpu load. For instance, code could be written to optimize application performance by offloading processes to underutilized cores if the probability of branching is high. We know a process is more likely to extend if a parent job produces more children or if each job tends to have a longer run time. These characteristics can be analyzed dynamically and sent to the cpu in a structured and efficient manner to optimize available processing cycles. Software engineers could easily apply sensitivity analysis using Monte Carlo simulation while analzying parameter variables for assumed distributions in order to determine worst and best case scenarios for application performance.</w:t>
+        <w:t xml:space="preserve">For a software engineer, these results could help optimize parallel processing and </w:t>
+      </w:r>
+      <w:proofErr w:type="spellStart"/>
+      <w:proofErr w:type="gramStart"/>
+      <w:r>
+        <w:rPr>
+          <w:rFonts w:ascii="Arial" w:hAnsi="Arial" w:cs="Arial"/>
+          <w:color w:val="000000" w:themeColor="text1"/>
+          <w:sz w:val="22"/>
+          <w:szCs w:val="22"/>
+        </w:rPr>
+        <w:t>cpu</w:t>
+      </w:r>
+      <w:proofErr w:type="spellEnd"/>
+      <w:proofErr w:type="gramEnd"/>
+      <w:r>
+        <w:rPr>
+          <w:rFonts w:ascii="Arial" w:hAnsi="Arial" w:cs="Arial"/>
+          <w:color w:val="000000" w:themeColor="text1"/>
+          <w:sz w:val="22"/>
+          <w:szCs w:val="22"/>
+        </w:rPr>
+        <w:t xml:space="preserve"> load. For instance, code could be written to optimize application performance by offloading processes to underutilized cores if the probability of branching is high. We know a process is more likely to extend if a parent job produces more children or if each job tends to have a longer run time. These characteristics can be analyzed dynamically and sent to the </w:t>
+      </w:r>
+      <w:proofErr w:type="spellStart"/>
+      <w:proofErr w:type="gramStart"/>
+      <w:r>
+        <w:rPr>
+          <w:rFonts w:ascii="Arial" w:hAnsi="Arial" w:cs="Arial"/>
+          <w:color w:val="000000" w:themeColor="text1"/>
+          <w:sz w:val="22"/>
+          <w:szCs w:val="22"/>
+        </w:rPr>
+        <w:t>cpu</w:t>
+      </w:r>
+      <w:proofErr w:type="spellEnd"/>
+      <w:proofErr w:type="gramEnd"/>
+      <w:r>
+        <w:rPr>
+          <w:rFonts w:ascii="Arial" w:hAnsi="Arial" w:cs="Arial"/>
+          <w:color w:val="000000" w:themeColor="text1"/>
+          <w:sz w:val="22"/>
+          <w:szCs w:val="22"/>
+        </w:rPr>
+        <w:t xml:space="preserve"> in a structured and efficient manner to optimize available processing cycles. Software engineers could easily apply sensitivity analysis using Monte Carlo simulation while </w:t>
+      </w:r>
+      <w:r>
+        <w:rPr>
+          <w:rFonts w:ascii="Arial" w:hAnsi="Arial" w:cs="Arial"/>
+          <w:color w:val="000000" w:themeColor="text1"/>
+          <w:sz w:val="22"/>
+          <w:szCs w:val="22"/>
+        </w:rPr>
+        <w:t>analyzing</w:t>
+      </w:r>
+      <w:r>
+        <w:rPr>
+          <w:rFonts w:ascii="Arial" w:hAnsi="Arial" w:cs="Arial"/>
+          <w:color w:val="000000" w:themeColor="text1"/>
+          <w:sz w:val="22"/>
+          <w:szCs w:val="22"/>
+        </w:rPr>
+        <w:t xml:space="preserve"> parameter variables for assumed distributions in order to determine worst and best case scenarios for application performance.</w:t>
       </w:r>
     </w:p>
     <w:p>
@@ -1734,7 +2041,85 @@
           <w:sz w:val="22"/>
           <w:szCs w:val="22"/>
         </w:rPr>
-        <w:t>The use of Monte Carlo simulation has become an increasing part of the public lexicon in recent years. Many models that are visible to the public include at some level a Monte Carlo simulation. These include election results modeling, as well as the outcomes of major sports leagues. Fivethirtyeight.com’s models for both the election, as well as for results of sports leagues, include Monte Carlo simulations (Boice 7). The method has also been mentioned in the context of quantative finance, genetics and many other fields.</w:t>
+        <w:t>The use of Monte Carlo simulation has become an increasing part of the public lexicon in recent years. Many models that are visible to the public include at some level a Monte Carlo simulation. These include election re</w:t>
+      </w:r>
+      <w:bookmarkStart w:id="7" w:name="_GoBack"/>
+      <w:bookmarkEnd w:id="7"/>
+      <w:r>
+        <w:rPr>
+          <w:rFonts w:ascii="Arial" w:hAnsi="Arial" w:cs="Arial"/>
+          <w:color w:val="000000" w:themeColor="text1"/>
+          <w:sz w:val="22"/>
+          <w:szCs w:val="22"/>
+        </w:rPr>
+        <w:t xml:space="preserve">sults modeling, as well as the outcomes of major sports leagues. </w:t>
+      </w:r>
+      <w:proofErr w:type="spellStart"/>
+      <w:r>
+        <w:rPr>
+          <w:rFonts w:ascii="Arial" w:hAnsi="Arial" w:cs="Arial"/>
+          <w:color w:val="000000" w:themeColor="text1"/>
+          <w:sz w:val="22"/>
+          <w:szCs w:val="22"/>
+        </w:rPr>
+        <w:t>Fivethirtyeight.com’s</w:t>
+      </w:r>
+      <w:proofErr w:type="spellEnd"/>
+      <w:r>
+        <w:rPr>
+          <w:rFonts w:ascii="Arial" w:hAnsi="Arial" w:cs="Arial"/>
+          <w:color w:val="000000" w:themeColor="text1"/>
+          <w:sz w:val="22"/>
+          <w:szCs w:val="22"/>
+        </w:rPr>
+        <w:t xml:space="preserve"> models for both the election, as well as for results of sports leagues, include Monte Carlo simulations (</w:t>
+      </w:r>
+      <w:proofErr w:type="spellStart"/>
+      <w:r>
+        <w:rPr>
+          <w:rFonts w:ascii="Arial" w:hAnsi="Arial" w:cs="Arial"/>
+          <w:color w:val="000000" w:themeColor="text1"/>
+          <w:sz w:val="22"/>
+          <w:szCs w:val="22"/>
+        </w:rPr>
+        <w:t>Boice</w:t>
+      </w:r>
+      <w:proofErr w:type="spellEnd"/>
+      <w:r>
+        <w:rPr>
+          <w:rFonts w:ascii="Arial" w:hAnsi="Arial" w:cs="Arial"/>
+          <w:color w:val="000000" w:themeColor="text1"/>
+          <w:sz w:val="22"/>
+          <w:szCs w:val="22"/>
+        </w:rPr>
+        <w:t xml:space="preserve"> 7). The method has also been mentioned in the context of </w:t>
+      </w:r>
+      <w:r>
+        <w:rPr>
+          <w:rFonts w:ascii="Arial" w:hAnsi="Arial" w:cs="Arial"/>
+          <w:color w:val="000000" w:themeColor="text1"/>
+          <w:sz w:val="22"/>
+          <w:szCs w:val="22"/>
+        </w:rPr>
+        <w:t>quantitative</w:t>
+      </w:r>
+      <w:r>
+        <w:rPr>
+          <w:rFonts w:ascii="Arial" w:hAnsi="Arial" w:cs="Arial"/>
+          <w:color w:val="000000" w:themeColor="text1"/>
+          <w:sz w:val="22"/>
+          <w:szCs w:val="22"/>
+        </w:rPr>
+        <w:t xml:space="preserve"> </w:t>
+      </w:r>
+      <w:r>
+        <w:rPr>
+          <w:rFonts w:ascii="Arial" w:hAnsi="Arial" w:cs="Arial"/>
+          <w:color w:val="000000" w:themeColor="text1"/>
+          <w:sz w:val="22"/>
+          <w:szCs w:val="22"/>
+        </w:rPr>
+        <w:t>finance, genetics and many other fields.</w:t>
       </w:r>
     </w:p>
     <w:p>
@@ -1754,7 +2139,25 @@
           <w:sz w:val="22"/>
           <w:szCs w:val="22"/>
         </w:rPr>
-        <w:t xml:space="preserve">The pitfalls of Monte Carlo simulation may be somewhat obvious. It relies on an assumption that the future follows some probabalistic distribution, and that the future distribution is consistent with the past values of the variable. Like most statistically-based forecast methods, there’s some expectation that major shifts in the underlying causes of change in the behavior of the variable will remain the same. In the example of a model for a Financial Market, while the major shifts and catastrophic market events are possible in the simulation, the actual probability of the event might differ from the </w:t>
+        <w:t xml:space="preserve">The pitfalls of Monte Carlo simulation may be somewhat obvious. It relies on an assumption that the future follows some </w:t>
+      </w:r>
+      <w:r>
+        <w:rPr>
+          <w:rFonts w:ascii="Arial" w:hAnsi="Arial" w:cs="Arial"/>
+          <w:color w:val="000000" w:themeColor="text1"/>
+          <w:sz w:val="22"/>
+          <w:szCs w:val="22"/>
+        </w:rPr>
+        <w:t>probabilistic</w:t>
+      </w:r>
+      <w:r>
+        <w:rPr>
+          <w:rFonts w:ascii="Arial" w:hAnsi="Arial" w:cs="Arial"/>
+          <w:color w:val="000000" w:themeColor="text1"/>
+          <w:sz w:val="22"/>
+          <w:szCs w:val="22"/>
+        </w:rPr>
+        <w:t xml:space="preserve"> distribution, and that the future distribution is consistent with the past values of the variable. Like most statistically-based forecast methods, there’s some expectation that major shifts in the underlying causes of change in the behavior of the variable will remain the same. In the example of a model for a Financial Market, while the major shifts and catastrophic market events are possible in the simulation, the actual probability of the event might differ from the </w:t>
       </w:r>
       <w:r>
         <w:rPr>
@@ -1804,8 +2207,8 @@
           <w:color w:val="000000" w:themeColor="text1"/>
         </w:rPr>
       </w:pPr>
-      <w:bookmarkStart w:id="7" w:name="references"/>
-      <w:bookmarkEnd w:id="7"/>
+      <w:bookmarkStart w:id="8" w:name="references"/>
+      <w:bookmarkEnd w:id="8"/>
     </w:p>
     <w:p>
       <w:pPr>
@@ -1885,7 +2288,27 @@
           <w:sz w:val="22"/>
           <w:szCs w:val="22"/>
         </w:rPr>
-        <w:t>F. Gabbiani, S. Cox. “Mathematics for Neuroscientists”" (Second Edition). 2017.</w:t>
+        <w:t xml:space="preserve">F. </w:t>
+      </w:r>
+      <w:proofErr w:type="spellStart"/>
+      <w:r>
+        <w:rPr>
+          <w:rFonts w:ascii="Arial" w:hAnsi="Arial" w:cs="Arial"/>
+          <w:color w:val="000000" w:themeColor="text1"/>
+          <w:sz w:val="22"/>
+          <w:szCs w:val="22"/>
+        </w:rPr>
+        <w:t>Gabbiani</w:t>
+      </w:r>
+      <w:proofErr w:type="spellEnd"/>
+      <w:r>
+        <w:rPr>
+          <w:rFonts w:ascii="Arial" w:hAnsi="Arial" w:cs="Arial"/>
+          <w:color w:val="000000" w:themeColor="text1"/>
+          <w:sz w:val="22"/>
+          <w:szCs w:val="22"/>
+        </w:rPr>
+        <w:t>, S. Cox. “Mathematics for Neuroscientists”" (Second Edition). 2017.</w:t>
       </w:r>
     </w:p>
     <w:p>
@@ -1932,7 +2355,27 @@
           <w:sz w:val="22"/>
           <w:szCs w:val="22"/>
         </w:rPr>
-        <w:t xml:space="preserve">H. Pishro-Nik. “Basic Concepts of the Poisson Process.” Probability Course. </w:t>
+        <w:t xml:space="preserve">H. </w:t>
+      </w:r>
+      <w:proofErr w:type="spellStart"/>
+      <w:r>
+        <w:rPr>
+          <w:rFonts w:ascii="Arial" w:hAnsi="Arial" w:cs="Arial"/>
+          <w:color w:val="000000" w:themeColor="text1"/>
+          <w:sz w:val="22"/>
+          <w:szCs w:val="22"/>
+        </w:rPr>
+        <w:t>Pishro</w:t>
+      </w:r>
+      <w:proofErr w:type="spellEnd"/>
+      <w:r>
+        <w:rPr>
+          <w:rFonts w:ascii="Arial" w:hAnsi="Arial" w:cs="Arial"/>
+          <w:color w:val="000000" w:themeColor="text1"/>
+          <w:sz w:val="22"/>
+          <w:szCs w:val="22"/>
+        </w:rPr>
+        <w:t xml:space="preserve">-Nik. “Basic Concepts of the Poisson Process.” Probability Course. </w:t>
       </w:r>
       <w:hyperlink r:id="rId12">
         <w:r>
@@ -1967,7 +2410,27 @@
           <w:sz w:val="22"/>
           <w:szCs w:val="22"/>
         </w:rPr>
-        <w:t xml:space="preserve">“Definition of Monte Carlo Simumation.” The Economic Times. </w:t>
+        <w:t xml:space="preserve">“Definition of Monte Carlo </w:t>
+      </w:r>
+      <w:proofErr w:type="spellStart"/>
+      <w:r>
+        <w:rPr>
+          <w:rFonts w:ascii="Arial" w:hAnsi="Arial" w:cs="Arial"/>
+          <w:color w:val="000000" w:themeColor="text1"/>
+          <w:sz w:val="22"/>
+          <w:szCs w:val="22"/>
+        </w:rPr>
+        <w:t>Simumation</w:t>
+      </w:r>
+      <w:proofErr w:type="spellEnd"/>
+      <w:r>
+        <w:rPr>
+          <w:rFonts w:ascii="Arial" w:hAnsi="Arial" w:cs="Arial"/>
+          <w:color w:val="000000" w:themeColor="text1"/>
+          <w:sz w:val="22"/>
+          <w:szCs w:val="22"/>
+        </w:rPr>
+        <w:t xml:space="preserve">.” The Economic Times. </w:t>
       </w:r>
       <w:hyperlink r:id="rId13">
         <w:r>
@@ -2030,14 +2493,25 @@
           <w:szCs w:val="22"/>
         </w:rPr>
       </w:pPr>
-      <w:r>
-        <w:rPr>
-          <w:rFonts w:ascii="Arial" w:hAnsi="Arial" w:cs="Arial"/>
-          <w:color w:val="000000" w:themeColor="text1"/>
-          <w:sz w:val="22"/>
-          <w:szCs w:val="22"/>
-        </w:rPr>
-        <w:t xml:space="preserve">Boice, J. “How Our Soccer Projections Work.” FiveThirtyEight, 19 Jan 2017. </w:t>
+      <w:proofErr w:type="spellStart"/>
+      <w:r>
+        <w:rPr>
+          <w:rFonts w:ascii="Arial" w:hAnsi="Arial" w:cs="Arial"/>
+          <w:color w:val="000000" w:themeColor="text1"/>
+          <w:sz w:val="22"/>
+          <w:szCs w:val="22"/>
+        </w:rPr>
+        <w:t>Boice</w:t>
+      </w:r>
+      <w:proofErr w:type="spellEnd"/>
+      <w:r>
+        <w:rPr>
+          <w:rFonts w:ascii="Arial" w:hAnsi="Arial" w:cs="Arial"/>
+          <w:color w:val="000000" w:themeColor="text1"/>
+          <w:sz w:val="22"/>
+          <w:szCs w:val="22"/>
+        </w:rPr>
+        <w:t xml:space="preserve">, J. “How Our Soccer Projections Work.” FiveThirtyEight, 19 Jan 2017. </w:t>
       </w:r>
       <w:hyperlink r:id="rId15">
         <w:r>
@@ -2105,7 +2579,7 @@
 </file>
 
 <file path=word/endnotes.xml><?xml version="1.0" encoding="utf-8"?>
-<w:endnotes xmlns:wpc="http://schemas.microsoft.com/office/word/2010/wordprocessingCanvas" xmlns:cx="http://schemas.microsoft.com/office/drawing/2014/chartex" xmlns:cx1="http://schemas.microsoft.com/office/drawing/2015/9/8/chartex" xmlns:cx2="http://schemas.microsoft.com/office/drawing/2015/10/21/chartex" xmlns:cx3="http://schemas.microsoft.com/office/drawing/2016/5/9/chartex" xmlns:cx4="http://schemas.microsoft.com/office/drawing/2016/5/10/chartex" xmlns:cx5="http://schemas.microsoft.com/office/drawing/2016/5/11/chartex" xmlns:cx6="http://schemas.microsoft.com/office/drawing/2016/5/12/chartex" xmlns:cx7="http://schemas.microsoft.com/office/drawing/2016/5/13/chartex" xmlns:cx8="http://schemas.microsoft.com/office/drawing/2016/5/14/chartex" xmlns:mc="http://schemas.openxmlformats.org/markup-compatibility/2006" xmlns:aink="http://schemas.microsoft.com/office/drawing/2016/ink" xmlns:am3d="http://schemas.microsoft.com/office/drawing/2017/model3d" xmlns:o="urn:schemas-microsoft-com:office:office" xmlns:r="http://schemas.openxmlformats.org/officeDocument/2006/relationships" xmlns:m="http://schemas.openxmlformats.org/officeDocument/2006/math" xmlns:v="urn:schemas-microsoft-com:vml" xmlns:wp14="http://schemas.microsoft.com/office/word/2010/wordprocessingDrawing" xmlns:wp="http://schemas.openxmlformats.org/drawingml/2006/wordprocessingDrawing" xmlns:w10="urn:schemas-microsoft-com:office:word" xmlns:w="http://schemas.openxmlformats.org/wordprocessingml/2006/main" xmlns:w14="http://schemas.microsoft.com/office/word/2010/wordml" xmlns:w15="http://schemas.microsoft.com/office/word/2012/wordml" xmlns:w16cid="http://schemas.microsoft.com/office/word/2016/wordml/cid" xmlns:w16se="http://schemas.microsoft.com/office/word/2015/wordml/symex" xmlns:wpg="http://schemas.microsoft.com/office/word/2010/wordprocessingGroup" xmlns:wpi="http://schemas.microsoft.com/office/word/2010/wordprocessingInk" xmlns:wne="http://schemas.microsoft.com/office/word/2006/wordml" xmlns:wps="http://schemas.microsoft.com/office/word/2010/wordprocessingShape" mc:Ignorable="w14 w15 w16se w16cid wp14">
+<w:endnotes xmlns:wpc="http://schemas.microsoft.com/office/word/2010/wordprocessingCanvas" xmlns:cx="http://schemas.microsoft.com/office/drawing/2014/chartex" xmlns:cx1="http://schemas.microsoft.com/office/drawing/2015/9/8/chartex" xmlns:mc="http://schemas.openxmlformats.org/markup-compatibility/2006" xmlns:o="urn:schemas-microsoft-com:office:office" xmlns:r="http://schemas.openxmlformats.org/officeDocument/2006/relationships" xmlns:m="http://schemas.openxmlformats.org/officeDocument/2006/math" xmlns:v="urn:schemas-microsoft-com:vml" xmlns:wp14="http://schemas.microsoft.com/office/word/2010/wordprocessingDrawing" xmlns:wp="http://schemas.openxmlformats.org/drawingml/2006/wordprocessingDrawing" xmlns:w10="urn:schemas-microsoft-com:office:word" xmlns:w="http://schemas.openxmlformats.org/wordprocessingml/2006/main" xmlns:w14="http://schemas.microsoft.com/office/word/2010/wordml" xmlns:w15="http://schemas.microsoft.com/office/word/2012/wordml" xmlns:w16se="http://schemas.microsoft.com/office/word/2015/wordml/symex" xmlns:wpg="http://schemas.microsoft.com/office/word/2010/wordprocessingGroup" xmlns:wpi="http://schemas.microsoft.com/office/word/2010/wordprocessingInk" xmlns:wne="http://schemas.microsoft.com/office/word/2006/wordml" xmlns:wps="http://schemas.microsoft.com/office/word/2010/wordprocessingShape" mc:Ignorable="w14 w15 w16se wp14">
   <w:endnote w:type="separator" w:id="-1">
     <w:p>
       <w:pPr>
@@ -2130,7 +2604,7 @@
 </file>
 
 <file path=word/footer1.xml><?xml version="1.0" encoding="utf-8"?>
-<w:ftr xmlns:wpc="http://schemas.microsoft.com/office/word/2010/wordprocessingCanvas" xmlns:cx="http://schemas.microsoft.com/office/drawing/2014/chartex" xmlns:cx1="http://schemas.microsoft.com/office/drawing/2015/9/8/chartex" xmlns:cx2="http://schemas.microsoft.com/office/drawing/2015/10/21/chartex" xmlns:cx3="http://schemas.microsoft.com/office/drawing/2016/5/9/chartex" xmlns:cx4="http://schemas.microsoft.com/office/drawing/2016/5/10/chartex" xmlns:cx5="http://schemas.microsoft.com/office/drawing/2016/5/11/chartex" xmlns:cx6="http://schemas.microsoft.com/office/drawing/2016/5/12/chartex" xmlns:cx7="http://schemas.microsoft.com/office/drawing/2016/5/13/chartex" xmlns:cx8="http://schemas.microsoft.com/office/drawing/2016/5/14/chartex" xmlns:mc="http://schemas.openxmlformats.org/markup-compatibility/2006" xmlns:aink="http://schemas.microsoft.com/office/drawing/2016/ink" xmlns:am3d="http://schemas.microsoft.com/office/drawing/2017/model3d" xmlns:o="urn:schemas-microsoft-com:office:office" xmlns:r="http://schemas.openxmlformats.org/officeDocument/2006/relationships" xmlns:m="http://schemas.openxmlformats.org/officeDocument/2006/math" xmlns:v="urn:schemas-microsoft-com:vml" xmlns:wp14="http://schemas.microsoft.com/office/word/2010/wordprocessingDrawing" xmlns:wp="http://schemas.openxmlformats.org/drawingml/2006/wordprocessingDrawing" xmlns:w10="urn:schemas-microsoft-com:office:word" xmlns:w="http://schemas.openxmlformats.org/wordprocessingml/2006/main" xmlns:w14="http://schemas.microsoft.com/office/word/2010/wordml" xmlns:w15="http://schemas.microsoft.com/office/word/2012/wordml" xmlns:w16cid="http://schemas.microsoft.com/office/word/2016/wordml/cid" xmlns:w16se="http://schemas.microsoft.com/office/word/2015/wordml/symex" xmlns:wpg="http://schemas.microsoft.com/office/word/2010/wordprocessingGroup" xmlns:wpi="http://schemas.microsoft.com/office/word/2010/wordprocessingInk" xmlns:wne="http://schemas.microsoft.com/office/word/2006/wordml" xmlns:wps="http://schemas.microsoft.com/office/word/2010/wordprocessingShape" mc:Ignorable="w14 w15 w16se w16cid wp14">
+<w:ftr xmlns:wpc="http://schemas.microsoft.com/office/word/2010/wordprocessingCanvas" xmlns:cx="http://schemas.microsoft.com/office/drawing/2014/chartex" xmlns:cx1="http://schemas.microsoft.com/office/drawing/2015/9/8/chartex" xmlns:mc="http://schemas.openxmlformats.org/markup-compatibility/2006" xmlns:o="urn:schemas-microsoft-com:office:office" xmlns:r="http://schemas.openxmlformats.org/officeDocument/2006/relationships" xmlns:m="http://schemas.openxmlformats.org/officeDocument/2006/math" xmlns:v="urn:schemas-microsoft-com:vml" xmlns:wp14="http://schemas.microsoft.com/office/word/2010/wordprocessingDrawing" xmlns:wp="http://schemas.openxmlformats.org/drawingml/2006/wordprocessingDrawing" xmlns:w10="urn:schemas-microsoft-com:office:word" xmlns:w="http://schemas.openxmlformats.org/wordprocessingml/2006/main" xmlns:w14="http://schemas.microsoft.com/office/word/2010/wordml" xmlns:w15="http://schemas.microsoft.com/office/word/2012/wordml" xmlns:w16se="http://schemas.microsoft.com/office/word/2015/wordml/symex" xmlns:wpg="http://schemas.microsoft.com/office/word/2010/wordprocessingGroup" xmlns:wpi="http://schemas.microsoft.com/office/word/2010/wordprocessingInk" xmlns:wne="http://schemas.microsoft.com/office/word/2006/wordml" xmlns:wps="http://schemas.microsoft.com/office/word/2010/wordprocessingShape" mc:Ignorable="w14 w15 w16se wp14">
   <w:p>
     <w:pPr>
       <w:pStyle w:val="Footer"/>
@@ -2140,7 +2614,7 @@
 </file>
 
 <file path=word/footer2.xml><?xml version="1.0" encoding="utf-8"?>
-<w:ftr xmlns:wpc="http://schemas.microsoft.com/office/word/2010/wordprocessingCanvas" xmlns:cx="http://schemas.microsoft.com/office/drawing/2014/chartex" xmlns:cx1="http://schemas.microsoft.com/office/drawing/2015/9/8/chartex" xmlns:cx2="http://schemas.microsoft.com/office/drawing/2015/10/21/chartex" xmlns:cx3="http://schemas.microsoft.com/office/drawing/2016/5/9/chartex" xmlns:cx4="http://schemas.microsoft.com/office/drawing/2016/5/10/chartex" xmlns:cx5="http://schemas.microsoft.com/office/drawing/2016/5/11/chartex" xmlns:cx6="http://schemas.microsoft.com/office/drawing/2016/5/12/chartex" xmlns:cx7="http://schemas.microsoft.com/office/drawing/2016/5/13/chartex" xmlns:cx8="http://schemas.microsoft.com/office/drawing/2016/5/14/chartex" xmlns:mc="http://schemas.openxmlformats.org/markup-compatibility/2006" xmlns:aink="http://schemas.microsoft.com/office/drawing/2016/ink" xmlns:am3d="http://schemas.microsoft.com/office/drawing/2017/model3d" xmlns:o="urn:schemas-microsoft-com:office:office" xmlns:r="http://schemas.openxmlformats.org/officeDocument/2006/relationships" xmlns:m="http://schemas.openxmlformats.org/officeDocument/2006/math" xmlns:v="urn:schemas-microsoft-com:vml" xmlns:wp14="http://schemas.microsoft.com/office/word/2010/wordprocessingDrawing" xmlns:wp="http://schemas.openxmlformats.org/drawingml/2006/wordprocessingDrawing" xmlns:w10="urn:schemas-microsoft-com:office:word" xmlns:w="http://schemas.openxmlformats.org/wordprocessingml/2006/main" xmlns:w14="http://schemas.microsoft.com/office/word/2010/wordml" xmlns:w15="http://schemas.microsoft.com/office/word/2012/wordml" xmlns:w16cid="http://schemas.microsoft.com/office/word/2016/wordml/cid" xmlns:w16se="http://schemas.microsoft.com/office/word/2015/wordml/symex" xmlns:wpg="http://schemas.microsoft.com/office/word/2010/wordprocessingGroup" xmlns:wpi="http://schemas.microsoft.com/office/word/2010/wordprocessingInk" xmlns:wne="http://schemas.microsoft.com/office/word/2006/wordml" xmlns:wps="http://schemas.microsoft.com/office/word/2010/wordprocessingShape" mc:Ignorable="w14 w15 w16se w16cid wp14">
+<w:ftr xmlns:wpc="http://schemas.microsoft.com/office/word/2010/wordprocessingCanvas" xmlns:cx="http://schemas.microsoft.com/office/drawing/2014/chartex" xmlns:cx1="http://schemas.microsoft.com/office/drawing/2015/9/8/chartex" xmlns:mc="http://schemas.openxmlformats.org/markup-compatibility/2006" xmlns:o="urn:schemas-microsoft-com:office:office" xmlns:r="http://schemas.openxmlformats.org/officeDocument/2006/relationships" xmlns:m="http://schemas.openxmlformats.org/officeDocument/2006/math" xmlns:v="urn:schemas-microsoft-com:vml" xmlns:wp14="http://schemas.microsoft.com/office/word/2010/wordprocessingDrawing" xmlns:wp="http://schemas.openxmlformats.org/drawingml/2006/wordprocessingDrawing" xmlns:w10="urn:schemas-microsoft-com:office:word" xmlns:w="http://schemas.openxmlformats.org/wordprocessingml/2006/main" xmlns:w14="http://schemas.microsoft.com/office/word/2010/wordml" xmlns:w15="http://schemas.microsoft.com/office/word/2012/wordml" xmlns:w16se="http://schemas.microsoft.com/office/word/2015/wordml/symex" xmlns:wpg="http://schemas.microsoft.com/office/word/2010/wordprocessingGroup" xmlns:wpi="http://schemas.microsoft.com/office/word/2010/wordprocessingInk" xmlns:wne="http://schemas.microsoft.com/office/word/2006/wordml" xmlns:wps="http://schemas.microsoft.com/office/word/2010/wordprocessingShape" mc:Ignorable="w14 w15 w16se wp14">
   <w:p>
     <w:pPr>
       <w:pStyle w:val="Footer"/>
@@ -2150,7 +2624,7 @@
 </file>
 
 <file path=word/footer3.xml><?xml version="1.0" encoding="utf-8"?>
-<w:ftr xmlns:wpc="http://schemas.microsoft.com/office/word/2010/wordprocessingCanvas" xmlns:cx="http://schemas.microsoft.com/office/drawing/2014/chartex" xmlns:cx1="http://schemas.microsoft.com/office/drawing/2015/9/8/chartex" xmlns:cx2="http://schemas.microsoft.com/office/drawing/2015/10/21/chartex" xmlns:cx3="http://schemas.microsoft.com/office/drawing/2016/5/9/chartex" xmlns:cx4="http://schemas.microsoft.com/office/drawing/2016/5/10/chartex" xmlns:cx5="http://schemas.microsoft.com/office/drawing/2016/5/11/chartex" xmlns:cx6="http://schemas.microsoft.com/office/drawing/2016/5/12/chartex" xmlns:cx7="http://schemas.microsoft.com/office/drawing/2016/5/13/chartex" xmlns:cx8="http://schemas.microsoft.com/office/drawing/2016/5/14/chartex" xmlns:mc="http://schemas.openxmlformats.org/markup-compatibility/2006" xmlns:aink="http://schemas.microsoft.com/office/drawing/2016/ink" xmlns:am3d="http://schemas.microsoft.com/office/drawing/2017/model3d" xmlns:o="urn:schemas-microsoft-com:office:office" xmlns:r="http://schemas.openxmlformats.org/officeDocument/2006/relationships" xmlns:m="http://schemas.openxmlformats.org/officeDocument/2006/math" xmlns:v="urn:schemas-microsoft-com:vml" xmlns:wp14="http://schemas.microsoft.com/office/word/2010/wordprocessingDrawing" xmlns:wp="http://schemas.openxmlformats.org/drawingml/2006/wordprocessingDrawing" xmlns:w10="urn:schemas-microsoft-com:office:word" xmlns:w="http://schemas.openxmlformats.org/wordprocessingml/2006/main" xmlns:w14="http://schemas.microsoft.com/office/word/2010/wordml" xmlns:w15="http://schemas.microsoft.com/office/word/2012/wordml" xmlns:w16cid="http://schemas.microsoft.com/office/word/2016/wordml/cid" xmlns:w16se="http://schemas.microsoft.com/office/word/2015/wordml/symex" xmlns:wpg="http://schemas.microsoft.com/office/word/2010/wordprocessingGroup" xmlns:wpi="http://schemas.microsoft.com/office/word/2010/wordprocessingInk" xmlns:wne="http://schemas.microsoft.com/office/word/2006/wordml" xmlns:wps="http://schemas.microsoft.com/office/word/2010/wordprocessingShape" mc:Ignorable="w14 w15 w16se w16cid wp14">
+<w:ftr xmlns:wpc="http://schemas.microsoft.com/office/word/2010/wordprocessingCanvas" xmlns:cx="http://schemas.microsoft.com/office/drawing/2014/chartex" xmlns:cx1="http://schemas.microsoft.com/office/drawing/2015/9/8/chartex" xmlns:mc="http://schemas.openxmlformats.org/markup-compatibility/2006" xmlns:o="urn:schemas-microsoft-com:office:office" xmlns:r="http://schemas.openxmlformats.org/officeDocument/2006/relationships" xmlns:m="http://schemas.openxmlformats.org/officeDocument/2006/math" xmlns:v="urn:schemas-microsoft-com:vml" xmlns:wp14="http://schemas.microsoft.com/office/word/2010/wordprocessingDrawing" xmlns:wp="http://schemas.openxmlformats.org/drawingml/2006/wordprocessingDrawing" xmlns:w10="urn:schemas-microsoft-com:office:word" xmlns:w="http://schemas.openxmlformats.org/wordprocessingml/2006/main" xmlns:w14="http://schemas.microsoft.com/office/word/2010/wordml" xmlns:w15="http://schemas.microsoft.com/office/word/2012/wordml" xmlns:w16se="http://schemas.microsoft.com/office/word/2015/wordml/symex" xmlns:wpg="http://schemas.microsoft.com/office/word/2010/wordprocessingGroup" xmlns:wpi="http://schemas.microsoft.com/office/word/2010/wordprocessingInk" xmlns:wne="http://schemas.microsoft.com/office/word/2006/wordml" xmlns:wps="http://schemas.microsoft.com/office/word/2010/wordprocessingShape" mc:Ignorable="w14 w15 w16se wp14">
   <w:p>
     <w:pPr>
       <w:pStyle w:val="Footer"/>
@@ -2160,7 +2634,7 @@
 </file>
 
 <file path=word/footnotes.xml><?xml version="1.0" encoding="utf-8"?>
-<w:footnotes xmlns:wpc="http://schemas.microsoft.com/office/word/2010/wordprocessingCanvas" xmlns:cx="http://schemas.microsoft.com/office/drawing/2014/chartex" xmlns:cx1="http://schemas.microsoft.com/office/drawing/2015/9/8/chartex" xmlns:cx2="http://schemas.microsoft.com/office/drawing/2015/10/21/chartex" xmlns:cx3="http://schemas.microsoft.com/office/drawing/2016/5/9/chartex" xmlns:cx4="http://schemas.microsoft.com/office/drawing/2016/5/10/chartex" xmlns:cx5="http://schemas.microsoft.com/office/drawing/2016/5/11/chartex" xmlns:cx6="http://schemas.microsoft.com/office/drawing/2016/5/12/chartex" xmlns:cx7="http://schemas.microsoft.com/office/drawing/2016/5/13/chartex" xmlns:cx8="http://schemas.microsoft.com/office/drawing/2016/5/14/chartex" xmlns:mc="http://schemas.openxmlformats.org/markup-compatibility/2006" xmlns:aink="http://schemas.microsoft.com/office/drawing/2016/ink" xmlns:am3d="http://schemas.microsoft.com/office/drawing/2017/model3d" xmlns:o="urn:schemas-microsoft-com:office:office" xmlns:r="http://schemas.openxmlformats.org/officeDocument/2006/relationships" xmlns:m="http://schemas.openxmlformats.org/officeDocument/2006/math" xmlns:v="urn:schemas-microsoft-com:vml" xmlns:wp14="http://schemas.microsoft.com/office/word/2010/wordprocessingDrawing" xmlns:wp="http://schemas.openxmlformats.org/drawingml/2006/wordprocessingDrawing" xmlns:w10="urn:schemas-microsoft-com:office:word" xmlns:w="http://schemas.openxmlformats.org/wordprocessingml/2006/main" xmlns:w14="http://schemas.microsoft.com/office/word/2010/wordml" xmlns:w15="http://schemas.microsoft.com/office/word/2012/wordml" xmlns:w16cid="http://schemas.microsoft.com/office/word/2016/wordml/cid" xmlns:w16se="http://schemas.microsoft.com/office/word/2015/wordml/symex" xmlns:wpg="http://schemas.microsoft.com/office/word/2010/wordprocessingGroup" xmlns:wpi="http://schemas.microsoft.com/office/word/2010/wordprocessingInk" xmlns:wne="http://schemas.microsoft.com/office/word/2006/wordml" xmlns:wps="http://schemas.microsoft.com/office/word/2010/wordprocessingShape" mc:Ignorable="w14 w15 w16se w16cid wp14">
+<w:footnotes xmlns:wpc="http://schemas.microsoft.com/office/word/2010/wordprocessingCanvas" xmlns:cx="http://schemas.microsoft.com/office/drawing/2014/chartex" xmlns:cx1="http://schemas.microsoft.com/office/drawing/2015/9/8/chartex" xmlns:mc="http://schemas.openxmlformats.org/markup-compatibility/2006" xmlns:o="urn:schemas-microsoft-com:office:office" xmlns:r="http://schemas.openxmlformats.org/officeDocument/2006/relationships" xmlns:m="http://schemas.openxmlformats.org/officeDocument/2006/math" xmlns:v="urn:schemas-microsoft-com:vml" xmlns:wp14="http://schemas.microsoft.com/office/word/2010/wordprocessingDrawing" xmlns:wp="http://schemas.openxmlformats.org/drawingml/2006/wordprocessingDrawing" xmlns:w10="urn:schemas-microsoft-com:office:word" xmlns:w="http://schemas.openxmlformats.org/wordprocessingml/2006/main" xmlns:w14="http://schemas.microsoft.com/office/word/2010/wordml" xmlns:w15="http://schemas.microsoft.com/office/word/2012/wordml" xmlns:w16se="http://schemas.microsoft.com/office/word/2015/wordml/symex" xmlns:wpg="http://schemas.microsoft.com/office/word/2010/wordprocessingGroup" xmlns:wpi="http://schemas.microsoft.com/office/word/2010/wordprocessingInk" xmlns:wne="http://schemas.microsoft.com/office/word/2006/wordml" xmlns:wps="http://schemas.microsoft.com/office/word/2010/wordprocessingShape" mc:Ignorable="w14 w15 w16se wp14">
   <w:footnote w:type="separator" w:id="-1">
     <w:p>
       <w:r>
@@ -2179,7 +2653,7 @@
 </file>
 
 <file path=word/header1.xml><?xml version="1.0" encoding="utf-8"?>
-<w:hdr xmlns:wpc="http://schemas.microsoft.com/office/word/2010/wordprocessingCanvas" xmlns:cx="http://schemas.microsoft.com/office/drawing/2014/chartex" xmlns:cx1="http://schemas.microsoft.com/office/drawing/2015/9/8/chartex" xmlns:cx2="http://schemas.microsoft.com/office/drawing/2015/10/21/chartex" xmlns:cx3="http://schemas.microsoft.com/office/drawing/2016/5/9/chartex" xmlns:cx4="http://schemas.microsoft.com/office/drawing/2016/5/10/chartex" xmlns:cx5="http://schemas.microsoft.com/office/drawing/2016/5/11/chartex" xmlns:cx6="http://schemas.microsoft.com/office/drawing/2016/5/12/chartex" xmlns:cx7="http://schemas.microsoft.com/office/drawing/2016/5/13/chartex" xmlns:cx8="http://schemas.microsoft.com/office/drawing/2016/5/14/chartex" xmlns:mc="http://schemas.openxmlformats.org/markup-compatibility/2006" xmlns:aink="http://schemas.microsoft.com/office/drawing/2016/ink" xmlns:am3d="http://schemas.microsoft.com/office/drawing/2017/model3d" xmlns:o="urn:schemas-microsoft-com:office:office" xmlns:r="http://schemas.openxmlformats.org/officeDocument/2006/relationships" xmlns:m="http://schemas.openxmlformats.org/officeDocument/2006/math" xmlns:v="urn:schemas-microsoft-com:vml" xmlns:wp14="http://schemas.microsoft.com/office/word/2010/wordprocessingDrawing" xmlns:wp="http://schemas.openxmlformats.org/drawingml/2006/wordprocessingDrawing" xmlns:w10="urn:schemas-microsoft-com:office:word" xmlns:w="http://schemas.openxmlformats.org/wordprocessingml/2006/main" xmlns:w14="http://schemas.microsoft.com/office/word/2010/wordml" xmlns:w15="http://schemas.microsoft.com/office/word/2012/wordml" xmlns:w16cid="http://schemas.microsoft.com/office/word/2016/wordml/cid" xmlns:w16se="http://schemas.microsoft.com/office/word/2015/wordml/symex" xmlns:wpg="http://schemas.microsoft.com/office/word/2010/wordprocessingGroup" xmlns:wpi="http://schemas.microsoft.com/office/word/2010/wordprocessingInk" xmlns:wne="http://schemas.microsoft.com/office/word/2006/wordml" xmlns:wps="http://schemas.microsoft.com/office/word/2010/wordprocessingShape" mc:Ignorable="w14 w15 w16se w16cid wp14">
+<w:hdr xmlns:wpc="http://schemas.microsoft.com/office/word/2010/wordprocessingCanvas" xmlns:cx="http://schemas.microsoft.com/office/drawing/2014/chartex" xmlns:cx1="http://schemas.microsoft.com/office/drawing/2015/9/8/chartex" xmlns:mc="http://schemas.openxmlformats.org/markup-compatibility/2006" xmlns:o="urn:schemas-microsoft-com:office:office" xmlns:r="http://schemas.openxmlformats.org/officeDocument/2006/relationships" xmlns:m="http://schemas.openxmlformats.org/officeDocument/2006/math" xmlns:v="urn:schemas-microsoft-com:vml" xmlns:wp14="http://schemas.microsoft.com/office/word/2010/wordprocessingDrawing" xmlns:wp="http://schemas.openxmlformats.org/drawingml/2006/wordprocessingDrawing" xmlns:w10="urn:schemas-microsoft-com:office:word" xmlns:w="http://schemas.openxmlformats.org/wordprocessingml/2006/main" xmlns:w14="http://schemas.microsoft.com/office/word/2010/wordml" xmlns:w15="http://schemas.microsoft.com/office/word/2012/wordml" xmlns:w16se="http://schemas.microsoft.com/office/word/2015/wordml/symex" xmlns:wpg="http://schemas.microsoft.com/office/word/2010/wordprocessingGroup" xmlns:wpi="http://schemas.microsoft.com/office/word/2010/wordprocessingInk" xmlns:wne="http://schemas.microsoft.com/office/word/2006/wordml" xmlns:wps="http://schemas.microsoft.com/office/word/2010/wordprocessingShape" mc:Ignorable="w14 w15 w16se wp14">
   <w:p>
     <w:pPr>
       <w:pStyle w:val="Header"/>
@@ -2189,7 +2663,7 @@
 </file>
 
 <file path=word/header2.xml><?xml version="1.0" encoding="utf-8"?>
-<w:hdr xmlns:wpc="http://schemas.microsoft.com/office/word/2010/wordprocessingCanvas" xmlns:cx="http://schemas.microsoft.com/office/drawing/2014/chartex" xmlns:cx1="http://schemas.microsoft.com/office/drawing/2015/9/8/chartex" xmlns:cx2="http://schemas.microsoft.com/office/drawing/2015/10/21/chartex" xmlns:cx3="http://schemas.microsoft.com/office/drawing/2016/5/9/chartex" xmlns:cx4="http://schemas.microsoft.com/office/drawing/2016/5/10/chartex" xmlns:cx5="http://schemas.microsoft.com/office/drawing/2016/5/11/chartex" xmlns:cx6="http://schemas.microsoft.com/office/drawing/2016/5/12/chartex" xmlns:cx7="http://schemas.microsoft.com/office/drawing/2016/5/13/chartex" xmlns:cx8="http://schemas.microsoft.com/office/drawing/2016/5/14/chartex" xmlns:mc="http://schemas.openxmlformats.org/markup-compatibility/2006" xmlns:aink="http://schemas.microsoft.com/office/drawing/2016/ink" xmlns:am3d="http://schemas.microsoft.com/office/drawing/2017/model3d" xmlns:o="urn:schemas-microsoft-com:office:office" xmlns:r="http://schemas.openxmlformats.org/officeDocument/2006/relationships" xmlns:m="http://schemas.openxmlformats.org/officeDocument/2006/math" xmlns:v="urn:schemas-microsoft-com:vml" xmlns:wp14="http://schemas.microsoft.com/office/word/2010/wordprocessingDrawing" xmlns:wp="http://schemas.openxmlformats.org/drawingml/2006/wordprocessingDrawing" xmlns:w10="urn:schemas-microsoft-com:office:word" xmlns:w="http://schemas.openxmlformats.org/wordprocessingml/2006/main" xmlns:w14="http://schemas.microsoft.com/office/word/2010/wordml" xmlns:w15="http://schemas.microsoft.com/office/word/2012/wordml" xmlns:w16cid="http://schemas.microsoft.com/office/word/2016/wordml/cid" xmlns:w16se="http://schemas.microsoft.com/office/word/2015/wordml/symex" xmlns:wpg="http://schemas.microsoft.com/office/word/2010/wordprocessingGroup" xmlns:wpi="http://schemas.microsoft.com/office/word/2010/wordprocessingInk" xmlns:wne="http://schemas.microsoft.com/office/word/2006/wordml" xmlns:wps="http://schemas.microsoft.com/office/word/2010/wordprocessingShape" mc:Ignorable="w14 w15 w16se w16cid wp14">
+<w:hdr xmlns:wpc="http://schemas.microsoft.com/office/word/2010/wordprocessingCanvas" xmlns:cx="http://schemas.microsoft.com/office/drawing/2014/chartex" xmlns:cx1="http://schemas.microsoft.com/office/drawing/2015/9/8/chartex" xmlns:mc="http://schemas.openxmlformats.org/markup-compatibility/2006" xmlns:o="urn:schemas-microsoft-com:office:office" xmlns:r="http://schemas.openxmlformats.org/officeDocument/2006/relationships" xmlns:m="http://schemas.openxmlformats.org/officeDocument/2006/math" xmlns:v="urn:schemas-microsoft-com:vml" xmlns:wp14="http://schemas.microsoft.com/office/word/2010/wordprocessingDrawing" xmlns:wp="http://schemas.openxmlformats.org/drawingml/2006/wordprocessingDrawing" xmlns:w10="urn:schemas-microsoft-com:office:word" xmlns:w="http://schemas.openxmlformats.org/wordprocessingml/2006/main" xmlns:w14="http://schemas.microsoft.com/office/word/2010/wordml" xmlns:w15="http://schemas.microsoft.com/office/word/2012/wordml" xmlns:w16se="http://schemas.microsoft.com/office/word/2015/wordml/symex" xmlns:wpg="http://schemas.microsoft.com/office/word/2010/wordprocessingGroup" xmlns:wpi="http://schemas.microsoft.com/office/word/2010/wordprocessingInk" xmlns:wne="http://schemas.microsoft.com/office/word/2006/wordml" xmlns:wps="http://schemas.microsoft.com/office/word/2010/wordprocessingShape" mc:Ignorable="w14 w15 w16se wp14">
   <w:p>
     <w:pPr>
       <w:pStyle w:val="Title"/>
@@ -2227,7 +2701,27 @@
         <w:sz w:val="22"/>
         <w:szCs w:val="22"/>
       </w:rPr>
-      <w:t>Dennis Murray, Jared Law, Julien Bataillard, Cory Nichols</w:t>
+      <w:t xml:space="preserve">Dennis Murray, Jared Law, Julien </w:t>
+    </w:r>
+    <w:proofErr w:type="spellStart"/>
+    <w:r>
+      <w:rPr>
+        <w:rFonts w:ascii="Arial" w:hAnsi="Arial" w:cs="Arial"/>
+        <w:color w:val="000000" w:themeColor="text1"/>
+        <w:sz w:val="22"/>
+        <w:szCs w:val="22"/>
+      </w:rPr>
+      <w:t>Bataillard</w:t>
+    </w:r>
+    <w:proofErr w:type="spellEnd"/>
+    <w:r>
+      <w:rPr>
+        <w:rFonts w:ascii="Arial" w:hAnsi="Arial" w:cs="Arial"/>
+        <w:color w:val="000000" w:themeColor="text1"/>
+        <w:sz w:val="22"/>
+        <w:szCs w:val="22"/>
+      </w:rPr>
+      <w:t>, Cory Nichols</w:t>
     </w:r>
   </w:p>
   <w:p>
@@ -2239,7 +2733,7 @@
 </file>
 
 <file path=word/header3.xml><?xml version="1.0" encoding="utf-8"?>
-<w:hdr xmlns:wpc="http://schemas.microsoft.com/office/word/2010/wordprocessingCanvas" xmlns:cx="http://schemas.microsoft.com/office/drawing/2014/chartex" xmlns:cx1="http://schemas.microsoft.com/office/drawing/2015/9/8/chartex" xmlns:cx2="http://schemas.microsoft.com/office/drawing/2015/10/21/chartex" xmlns:cx3="http://schemas.microsoft.com/office/drawing/2016/5/9/chartex" xmlns:cx4="http://schemas.microsoft.com/office/drawing/2016/5/10/chartex" xmlns:cx5="http://schemas.microsoft.com/office/drawing/2016/5/11/chartex" xmlns:cx6="http://schemas.microsoft.com/office/drawing/2016/5/12/chartex" xmlns:cx7="http://schemas.microsoft.com/office/drawing/2016/5/13/chartex" xmlns:cx8="http://schemas.microsoft.com/office/drawing/2016/5/14/chartex" xmlns:mc="http://schemas.openxmlformats.org/markup-compatibility/2006" xmlns:aink="http://schemas.microsoft.com/office/drawing/2016/ink" xmlns:am3d="http://schemas.microsoft.com/office/drawing/2017/model3d" xmlns:o="urn:schemas-microsoft-com:office:office" xmlns:r="http://schemas.openxmlformats.org/officeDocument/2006/relationships" xmlns:m="http://schemas.openxmlformats.org/officeDocument/2006/math" xmlns:v="urn:schemas-microsoft-com:vml" xmlns:wp14="http://schemas.microsoft.com/office/word/2010/wordprocessingDrawing" xmlns:wp="http://schemas.openxmlformats.org/drawingml/2006/wordprocessingDrawing" xmlns:w10="urn:schemas-microsoft-com:office:word" xmlns:w="http://schemas.openxmlformats.org/wordprocessingml/2006/main" xmlns:w14="http://schemas.microsoft.com/office/word/2010/wordml" xmlns:w15="http://schemas.microsoft.com/office/word/2012/wordml" xmlns:w16cid="http://schemas.microsoft.com/office/word/2016/wordml/cid" xmlns:w16se="http://schemas.microsoft.com/office/word/2015/wordml/symex" xmlns:wpg="http://schemas.microsoft.com/office/word/2010/wordprocessingGroup" xmlns:wpi="http://schemas.microsoft.com/office/word/2010/wordprocessingInk" xmlns:wne="http://schemas.microsoft.com/office/word/2006/wordml" xmlns:wps="http://schemas.microsoft.com/office/word/2010/wordprocessingShape" mc:Ignorable="w14 w15 w16se w16cid wp14">
+<w:hdr xmlns:wpc="http://schemas.microsoft.com/office/word/2010/wordprocessingCanvas" xmlns:cx="http://schemas.microsoft.com/office/drawing/2014/chartex" xmlns:cx1="http://schemas.microsoft.com/office/drawing/2015/9/8/chartex" xmlns:mc="http://schemas.openxmlformats.org/markup-compatibility/2006" xmlns:o="urn:schemas-microsoft-com:office:office" xmlns:r="http://schemas.openxmlformats.org/officeDocument/2006/relationships" xmlns:m="http://schemas.openxmlformats.org/officeDocument/2006/math" xmlns:v="urn:schemas-microsoft-com:vml" xmlns:wp14="http://schemas.microsoft.com/office/word/2010/wordprocessingDrawing" xmlns:wp="http://schemas.openxmlformats.org/drawingml/2006/wordprocessingDrawing" xmlns:w10="urn:schemas-microsoft-com:office:word" xmlns:w="http://schemas.openxmlformats.org/wordprocessingml/2006/main" xmlns:w14="http://schemas.microsoft.com/office/word/2010/wordml" xmlns:w15="http://schemas.microsoft.com/office/word/2012/wordml" xmlns:w16se="http://schemas.microsoft.com/office/word/2015/wordml/symex" xmlns:wpg="http://schemas.microsoft.com/office/word/2010/wordprocessingGroup" xmlns:wpi="http://schemas.microsoft.com/office/word/2010/wordprocessingInk" xmlns:wne="http://schemas.microsoft.com/office/word/2006/wordml" xmlns:wps="http://schemas.microsoft.com/office/word/2010/wordprocessingShape" mc:Ignorable="w14 w15 w16se wp14">
   <w:p>
     <w:pPr>
       <w:pStyle w:val="Title"/>
@@ -2286,8 +2780,6 @@
       </w:rPr>
       <w:t xml:space="preserve"> Quantifying the World – Unit 12</w:t>
     </w:r>
-    <w:bookmarkStart w:id="8" w:name="_GoBack"/>
-    <w:bookmarkEnd w:id="8"/>
     <w:r>
       <w:rPr>
         <w:rFonts w:ascii="Arial" w:hAnsi="Arial" w:cs="Arial"/>
@@ -2314,7 +2806,27 @@
         <w:sz w:val="22"/>
         <w:szCs w:val="22"/>
       </w:rPr>
-      <w:t>Dennis Murray, Jared Law, Julien Bataillard, Cory Nichols</w:t>
+      <w:t xml:space="preserve">Dennis Murray, Jared Law, Julien </w:t>
+    </w:r>
+    <w:proofErr w:type="spellStart"/>
+    <w:r>
+      <w:rPr>
+        <w:rFonts w:ascii="Arial" w:hAnsi="Arial" w:cs="Arial"/>
+        <w:color w:val="000000" w:themeColor="text1"/>
+        <w:sz w:val="22"/>
+        <w:szCs w:val="22"/>
+      </w:rPr>
+      <w:t>Bataillard</w:t>
+    </w:r>
+    <w:proofErr w:type="spellEnd"/>
+    <w:r>
+      <w:rPr>
+        <w:rFonts w:ascii="Arial" w:hAnsi="Arial" w:cs="Arial"/>
+        <w:color w:val="000000" w:themeColor="text1"/>
+        <w:sz w:val="22"/>
+        <w:szCs w:val="22"/>
+      </w:rPr>
+      <w:t>, Cory Nichols</w:t>
     </w:r>
   </w:p>
   <w:p>
@@ -2341,7 +2853,7 @@
 </file>
 
 <file path=word/numbering.xml><?xml version="1.0" encoding="utf-8"?>
-<w:numbering xmlns:wpc="http://schemas.microsoft.com/office/word/2010/wordprocessingCanvas" xmlns:cx="http://schemas.microsoft.com/office/drawing/2014/chartex" xmlns:cx1="http://schemas.microsoft.com/office/drawing/2015/9/8/chartex" xmlns:cx2="http://schemas.microsoft.com/office/drawing/2015/10/21/chartex" xmlns:cx3="http://schemas.microsoft.com/office/drawing/2016/5/9/chartex" xmlns:cx4="http://schemas.microsoft.com/office/drawing/2016/5/10/chartex" xmlns:cx5="http://schemas.microsoft.com/office/drawing/2016/5/11/chartex" xmlns:cx6="http://schemas.microsoft.com/office/drawing/2016/5/12/chartex" xmlns:cx7="http://schemas.microsoft.com/office/drawing/2016/5/13/chartex" xmlns:cx8="http://schemas.microsoft.com/office/drawing/2016/5/14/chartex" xmlns:mc="http://schemas.openxmlformats.org/markup-compatibility/2006" xmlns:aink="http://schemas.microsoft.com/office/drawing/2016/ink" xmlns:am3d="http://schemas.microsoft.com/office/drawing/2017/model3d" xmlns:o="urn:schemas-microsoft-com:office:office" xmlns:r="http://schemas.openxmlformats.org/officeDocument/2006/relationships" xmlns:m="http://schemas.openxmlformats.org/officeDocument/2006/math" xmlns:v="urn:schemas-microsoft-com:vml" xmlns:wp14="http://schemas.microsoft.com/office/word/2010/wordprocessingDrawing" xmlns:wp="http://schemas.openxmlformats.org/drawingml/2006/wordprocessingDrawing" xmlns:w10="urn:schemas-microsoft-com:office:word" xmlns:w="http://schemas.openxmlformats.org/wordprocessingml/2006/main" xmlns:w14="http://schemas.microsoft.com/office/word/2010/wordml" xmlns:w15="http://schemas.microsoft.com/office/word/2012/wordml" xmlns:w16cid="http://schemas.microsoft.com/office/word/2016/wordml/cid" xmlns:w16se="http://schemas.microsoft.com/office/word/2015/wordml/symex" xmlns:wpg="http://schemas.microsoft.com/office/word/2010/wordprocessingGroup" xmlns:wpi="http://schemas.microsoft.com/office/word/2010/wordprocessingInk" xmlns:wne="http://schemas.microsoft.com/office/word/2006/wordml" xmlns:wps="http://schemas.microsoft.com/office/word/2010/wordprocessingShape" mc:Ignorable="w14 w15 w16se w16cid wp14">
+<w:numbering xmlns:wpc="http://schemas.microsoft.com/office/word/2010/wordprocessingCanvas" xmlns:cx="http://schemas.microsoft.com/office/drawing/2014/chartex" xmlns:cx1="http://schemas.microsoft.com/office/drawing/2015/9/8/chartex" xmlns:mc="http://schemas.openxmlformats.org/markup-compatibility/2006" xmlns:o="urn:schemas-microsoft-com:office:office" xmlns:r="http://schemas.openxmlformats.org/officeDocument/2006/relationships" xmlns:m="http://schemas.openxmlformats.org/officeDocument/2006/math" xmlns:v="urn:schemas-microsoft-com:vml" xmlns:wp14="http://schemas.microsoft.com/office/word/2010/wordprocessingDrawing" xmlns:wp="http://schemas.openxmlformats.org/drawingml/2006/wordprocessingDrawing" xmlns:w10="urn:schemas-microsoft-com:office:word" xmlns:w="http://schemas.openxmlformats.org/wordprocessingml/2006/main" xmlns:w14="http://schemas.microsoft.com/office/word/2010/wordml" xmlns:w15="http://schemas.microsoft.com/office/word/2012/wordml" xmlns:w16se="http://schemas.microsoft.com/office/word/2015/wordml/symex" xmlns:wpg="http://schemas.microsoft.com/office/word/2010/wordprocessingGroup" xmlns:wpi="http://schemas.microsoft.com/office/word/2010/wordprocessingInk" xmlns:wne="http://schemas.microsoft.com/office/word/2006/wordml" xmlns:wps="http://schemas.microsoft.com/office/word/2010/wordprocessingShape" mc:Ignorable="w14 w15 w16se wp14">
   <w:abstractNum w:abstractNumId="0" w15:restartNumberingAfterBreak="0">
     <w:nsid w:val="E17F69BA"/>
     <w:multiLevelType w:val="multilevel"/>
@@ -2806,7 +3318,7 @@
 </file>
 
 <file path=word/styles.xml><?xml version="1.0" encoding="utf-8"?>
-<w:styles xmlns:mc="http://schemas.openxmlformats.org/markup-compatibility/2006" xmlns:r="http://schemas.openxmlformats.org/officeDocument/2006/relationships" xmlns:w="http://schemas.openxmlformats.org/wordprocessingml/2006/main" xmlns:w14="http://schemas.microsoft.com/office/word/2010/wordml" xmlns:w15="http://schemas.microsoft.com/office/word/2012/wordml" xmlns:w16cid="http://schemas.microsoft.com/office/word/2016/wordml/cid" xmlns:w16se="http://schemas.microsoft.com/office/word/2015/wordml/symex" mc:Ignorable="w14 w15 w16se w16cid">
+<w:styles xmlns:mc="http://schemas.openxmlformats.org/markup-compatibility/2006" xmlns:r="http://schemas.openxmlformats.org/officeDocument/2006/relationships" xmlns:w="http://schemas.openxmlformats.org/wordprocessingml/2006/main" xmlns:w14="http://schemas.microsoft.com/office/word/2010/wordml" xmlns:w15="http://schemas.microsoft.com/office/word/2012/wordml" xmlns:w16se="http://schemas.microsoft.com/office/word/2015/wordml/symex" mc:Ignorable="w14 w15 w16se">
   <w:docDefaults>
     <w:rPrDefault>
       <w:rPr>
@@ -2822,7 +3334,7 @@
       </w:pPr>
     </w:pPrDefault>
   </w:docDefaults>
-  <w:latentStyles w:defLockedState="0" w:defUIPriority="0" w:defSemiHidden="0" w:defUnhideWhenUsed="0" w:defQFormat="0" w:count="375">
+  <w:latentStyles w:defLockedState="0" w:defUIPriority="0" w:defSemiHidden="0" w:defUnhideWhenUsed="0" w:defQFormat="0" w:count="371">
     <w:lsdException w:name="heading 6" w:semiHidden="1" w:unhideWhenUsed="1"/>
     <w:lsdException w:name="index 3" w:semiHidden="1" w:unhideWhenUsed="1"/>
     <w:lsdException w:name="index 4" w:semiHidden="1" w:unhideWhenUsed="1"/>
@@ -3153,10 +3665,6 @@
     <w:lsdException w:name="List Table 5 Dark Accent 6" w:uiPriority="50"/>
     <w:lsdException w:name="List Table 6 Colorful Accent 6" w:uiPriority="51"/>
     <w:lsdException w:name="List Table 7 Colorful Accent 6" w:uiPriority="52"/>
-    <w:lsdException w:name="Mention" w:semiHidden="1" w:uiPriority="99" w:unhideWhenUsed="1"/>
-    <w:lsdException w:name="Smart Hyperlink" w:semiHidden="1" w:uiPriority="99" w:unhideWhenUsed="1"/>
-    <w:lsdException w:name="Hashtag" w:semiHidden="1" w:uiPriority="99" w:unhideWhenUsed="1"/>
-    <w:lsdException w:name="Unresolved Mention" w:semiHidden="1" w:uiPriority="99" w:unhideWhenUsed="1"/>
   </w:latentStyles>
   <w:style w:type="paragraph" w:default="1" w:styleId="Normal">
     <w:name w:val="Normal"/>

</xml_diff>